<commit_message>
final copy dr mariga project
</commit_message>
<xml_diff>
--- a/sc211.0709.2018 project proposal.docx
+++ b/sc211.0709.2018 project proposal.docx
@@ -5184,7 +5184,43 @@
           <w:effect w:val="none"/>
           <w:lang w:val="en-US"/>
         </w:rPr>
-        <w:t>-Build encapsulated components that manage their own state, then compose them to make complex Uis.</w:t>
+        <w:t>-Build encapsulated components that manage their own state, then compose them to make complex U</w:t>
+      </w:r>
+      <w:r>
+        <w:rPr>
+          <w:rFonts w:ascii="Times New Roman;Times New Roman_EmbeddedFont;Times New Roman_MSFontService;serif" w:hAnsi="Times New Roman;Times New Roman_EmbeddedFont;Times New Roman_MSFontService;serif"/>
+          <w:b w:val="false"/>
+          <w:bCs w:val="false"/>
+          <w:i w:val="false"/>
+          <w:caps w:val="false"/>
+          <w:smallCaps w:val="false"/>
+          <w:strike w:val="false"/>
+          <w:dstrike w:val="false"/>
+          <w:color w:val="000000"/>
+          <w:sz w:val="28"/>
+          <w:u w:val="none"/>
+          <w:effect w:val="none"/>
+          <w:lang w:val="en-US"/>
+        </w:rPr>
+        <w:t>I</w:t>
+      </w:r>
+      <w:r>
+        <w:rPr>
+          <w:rFonts w:ascii="Times New Roman;Times New Roman_EmbeddedFont;Times New Roman_MSFontService;serif" w:hAnsi="Times New Roman;Times New Roman_EmbeddedFont;Times New Roman_MSFontService;serif"/>
+          <w:b w:val="false"/>
+          <w:bCs w:val="false"/>
+          <w:i w:val="false"/>
+          <w:caps w:val="false"/>
+          <w:smallCaps w:val="false"/>
+          <w:strike w:val="false"/>
+          <w:dstrike w:val="false"/>
+          <w:color w:val="000000"/>
+          <w:sz w:val="28"/>
+          <w:u w:val="none"/>
+          <w:effect w:val="none"/>
+          <w:lang w:val="en-US"/>
+        </w:rPr>
+        <w:t>s.</w:t>
       </w:r>
     </w:p>
     <w:p>
@@ -5193,6 +5229,55 @@
         <w:spacing w:lineRule="atLeast" w:line="420"/>
         <w:ind w:left="0" w:right="0" w:hanging="0"/>
         <w:jc w:val="left"/>
+        <w:rPr>
+          <w:b/>
+          <w:b/>
+          <w:bCs/>
+        </w:rPr>
+      </w:pPr>
+      <w:r>
+        <w:rPr>
+          <w:rFonts w:ascii="Times New Roman;Times New Roman_EmbeddedFont;Times New Roman_MSFontService;serif" w:hAnsi="Times New Roman;Times New Roman_EmbeddedFont;Times New Roman_MSFontService;serif"/>
+          <w:b/>
+          <w:bCs/>
+          <w:i w:val="false"/>
+          <w:caps w:val="false"/>
+          <w:smallCaps w:val="false"/>
+          <w:strike w:val="false"/>
+          <w:dstrike w:val="false"/>
+          <w:color w:val="000000"/>
+          <w:sz w:val="28"/>
+          <w:u w:val="none"/>
+          <w:effect w:val="none"/>
+          <w:lang w:val="en-US"/>
+        </w:rPr>
+        <w:t>2.</w:t>
+      </w:r>
+      <w:r>
+        <w:rPr>
+          <w:rFonts w:ascii="Times New Roman;Times New Roman_EmbeddedFont;Times New Roman_MSFontService;serif" w:hAnsi="Times New Roman;Times New Roman_EmbeddedFont;Times New Roman_MSFontService;serif"/>
+          <w:b/>
+          <w:bCs/>
+          <w:i w:val="false"/>
+          <w:caps w:val="false"/>
+          <w:smallCaps w:val="false"/>
+          <w:strike w:val="false"/>
+          <w:dstrike w:val="false"/>
+          <w:color w:val="000000"/>
+          <w:sz w:val="28"/>
+          <w:u w:val="none"/>
+          <w:effect w:val="none"/>
+          <w:lang w:val="en-US"/>
+        </w:rPr>
+        <w:t>5.3 Apache</w:t>
+      </w:r>
+    </w:p>
+    <w:p>
+      <w:pPr>
+        <w:pStyle w:val="TextBody"/>
+        <w:spacing w:lineRule="atLeast" w:line="420"/>
+        <w:ind w:left="0" w:right="0" w:hanging="0"/>
+        <w:jc w:val="left"/>
         <w:rPr/>
       </w:pPr>
       <w:r>
@@ -5211,25 +5296,172 @@
           <w:effect w:val="none"/>
           <w:lang w:val="en-US"/>
         </w:rPr>
+        <w:t xml:space="preserve">Apache is a software foundation that creates and provides a web servers software as open source software. HTTP server which is the most popular HTTP server in use today is their main product. This service is totally free </w:t>
+      </w:r>
+      <w:r>
+        <w:rPr>
+          <w:rFonts w:ascii="Times New Roman;Times New Roman_EmbeddedFont;Times New Roman_MSFontService;serif" w:hAnsi="Times New Roman;Times New Roman_EmbeddedFont;Times New Roman_MSFontService;serif"/>
+          <w:b w:val="false"/>
+          <w:bCs w:val="false"/>
+          <w:i w:val="false"/>
+          <w:caps w:val="false"/>
+          <w:smallCaps w:val="false"/>
+          <w:strike w:val="false"/>
+          <w:dstrike w:val="false"/>
+          <w:color w:val="000000"/>
+          <w:sz w:val="28"/>
+          <w:u w:val="none"/>
+          <w:effect w:val="none"/>
+          <w:lang w:val="en-US"/>
+        </w:rPr>
+        <w:t xml:space="preserve">for download and use. </w:t>
+      </w:r>
+    </w:p>
+    <w:p>
+      <w:pPr>
+        <w:pStyle w:val="TextBody"/>
+        <w:spacing w:lineRule="atLeast" w:line="420"/>
+        <w:ind w:left="0" w:right="0" w:hanging="0"/>
+        <w:jc w:val="left"/>
+        <w:rPr>
+          <w:b/>
+          <w:b/>
+          <w:bCs/>
+        </w:rPr>
+      </w:pPr>
+      <w:r>
+        <w:rPr>
+          <w:rFonts w:ascii="Times New Roman;Times New Roman_EmbeddedFont;Times New Roman_MSFontService;serif" w:hAnsi="Times New Roman;Times New Roman_EmbeddedFont;Times New Roman_MSFontService;serif"/>
+          <w:b/>
+          <w:bCs/>
+          <w:i w:val="false"/>
+          <w:caps w:val="false"/>
+          <w:smallCaps w:val="false"/>
+          <w:strike w:val="false"/>
+          <w:dstrike w:val="false"/>
+          <w:color w:val="000000"/>
+          <w:sz w:val="28"/>
+          <w:u w:val="none"/>
+          <w:effect w:val="none"/>
+          <w:lang w:val="en-US"/>
+        </w:rPr>
         <w:t>2.</w:t>
       </w:r>
       <w:r>
         <w:rPr>
           <w:rFonts w:ascii="Times New Roman;Times New Roman_EmbeddedFont;Times New Roman_MSFontService;serif" w:hAnsi="Times New Roman;Times New Roman_EmbeddedFont;Times New Roman_MSFontService;serif"/>
+          <w:b/>
+          <w:bCs/>
+          <w:i w:val="false"/>
+          <w:caps w:val="false"/>
+          <w:smallCaps w:val="false"/>
+          <w:strike w:val="false"/>
+          <w:dstrike w:val="false"/>
+          <w:color w:val="000000"/>
+          <w:sz w:val="28"/>
+          <w:u w:val="none"/>
+          <w:effect w:val="none"/>
+          <w:lang w:val="en-US"/>
+        </w:rPr>
+        <w:t>6. System Testing Techniques</w:t>
+      </w:r>
+    </w:p>
+    <w:p>
+      <w:pPr>
+        <w:pStyle w:val="TextBody"/>
+        <w:spacing w:lineRule="atLeast" w:line="420"/>
+        <w:ind w:left="0" w:right="0" w:hanging="0"/>
+        <w:jc w:val="left"/>
+        <w:rPr>
+          <w:b/>
+          <w:b/>
+          <w:bCs/>
+        </w:rPr>
+      </w:pPr>
+      <w:r>
+        <w:rPr>
+          <w:rFonts w:ascii="Times New Roman;Times New Roman_EmbeddedFont;Times New Roman_MSFontService;serif" w:hAnsi="Times New Roman;Times New Roman_EmbeddedFont;Times New Roman_MSFontService;serif"/>
+          <w:b/>
+          <w:bCs/>
+          <w:i w:val="false"/>
+          <w:caps w:val="false"/>
+          <w:smallCaps w:val="false"/>
+          <w:strike w:val="false"/>
+          <w:dstrike w:val="false"/>
+          <w:color w:val="000000"/>
+          <w:sz w:val="28"/>
+          <w:u w:val="none"/>
+          <w:effect w:val="none"/>
+          <w:lang w:val="en-US"/>
+        </w:rPr>
+        <w:t>2.6.1 Unit testing</w:t>
+      </w:r>
+    </w:p>
+    <w:p>
+      <w:pPr>
+        <w:pStyle w:val="TextBody"/>
+        <w:spacing w:lineRule="atLeast" w:line="420"/>
+        <w:ind w:left="0" w:right="0" w:hanging="0"/>
+        <w:jc w:val="left"/>
+        <w:rPr>
+          <w:b w:val="false"/>
           <w:b w:val="false"/>
           <w:bCs w:val="false"/>
-          <w:i w:val="false"/>
-          <w:caps w:val="false"/>
-          <w:smallCaps w:val="false"/>
-          <w:strike w:val="false"/>
-          <w:dstrike w:val="false"/>
-          <w:color w:val="000000"/>
-          <w:sz w:val="28"/>
-          <w:u w:val="none"/>
-          <w:effect w:val="none"/>
-          <w:lang w:val="en-US"/>
-        </w:rPr>
-        <w:t>5.3 Apache</w:t>
+        </w:rPr>
+      </w:pPr>
+      <w:r>
+        <w:rPr>
+          <w:rFonts w:ascii="Times New Roman;Times New Roman_EmbeddedFont;Times New Roman_MSFontService;serif" w:hAnsi="Times New Roman;Times New Roman_EmbeddedFont;Times New Roman_MSFontService;serif"/>
+          <w:b w:val="false"/>
+          <w:bCs w:val="false"/>
+          <w:i w:val="false"/>
+          <w:caps w:val="false"/>
+          <w:smallCaps w:val="false"/>
+          <w:strike w:val="false"/>
+          <w:dstrike w:val="false"/>
+          <w:color w:val="000000"/>
+          <w:sz w:val="28"/>
+          <w:u w:val="none"/>
+          <w:effect w:val="none"/>
+          <w:lang w:val="en-US"/>
+        </w:rPr>
+        <w:t xml:space="preserve">- This is a testing whereby it involves testing each </w:t>
+      </w:r>
+      <w:r>
+        <w:rPr>
+          <w:rFonts w:ascii="Times New Roman;Times New Roman_EmbeddedFont;Times New Roman_MSFontService;serif" w:hAnsi="Times New Roman;Times New Roman_EmbeddedFont;Times New Roman_MSFontService;serif"/>
+          <w:b w:val="false"/>
+          <w:bCs w:val="false"/>
+          <w:i w:val="false"/>
+          <w:caps w:val="false"/>
+          <w:smallCaps w:val="false"/>
+          <w:strike w:val="false"/>
+          <w:dstrike w:val="false"/>
+          <w:color w:val="000000"/>
+          <w:sz w:val="28"/>
+          <w:u w:val="none"/>
+          <w:effect w:val="none"/>
+          <w:lang w:val="en-US"/>
+        </w:rPr>
+        <w:t>module</w:t>
+      </w:r>
+      <w:r>
+        <w:rPr>
+          <w:rFonts w:ascii="Times New Roman;Times New Roman_EmbeddedFont;Times New Roman_MSFontService;serif" w:hAnsi="Times New Roman;Times New Roman_EmbeddedFont;Times New Roman_MSFontService;serif"/>
+          <w:b w:val="false"/>
+          <w:bCs w:val="false"/>
+          <w:i w:val="false"/>
+          <w:caps w:val="false"/>
+          <w:smallCaps w:val="false"/>
+          <w:strike w:val="false"/>
+          <w:dstrike w:val="false"/>
+          <w:color w:val="000000"/>
+          <w:sz w:val="28"/>
+          <w:u w:val="none"/>
+          <w:effect w:val="none"/>
+          <w:lang w:val="en-US"/>
+        </w:rPr>
+        <w:t xml:space="preserve"> if they are working correctly.</w:t>
       </w:r>
     </w:p>
     <w:p>
@@ -5239,25 +5471,1243 @@
         <w:ind w:left="0" w:right="0" w:hanging="0"/>
         <w:jc w:val="left"/>
         <w:rPr>
-          <w:rFonts w:ascii="Times New Roman;Times New Roman_EmbeddedFont;Times New Roman_MSFontService;serif" w:hAnsi="Times New Roman;Times New Roman_EmbeddedFont;Times New Roman_MSFontService;serif"/>
           <w:b w:val="false"/>
           <w:b w:val="false"/>
           <w:bCs w:val="false"/>
-          <w:i w:val="false"/>
-          <w:i w:val="false"/>
-          <w:caps w:val="false"/>
-          <w:smallCaps w:val="false"/>
-          <w:strike w:val="false"/>
-          <w:dstrike w:val="false"/>
-          <w:color w:val="000000"/>
-          <w:sz w:val="28"/>
-          <w:u w:val="none"/>
-          <w:effect w:val="none"/>
-          <w:lang w:val="en-US"/>
-        </w:rPr>
-      </w:pPr>
-      <w:r>
-        <w:rPr/>
+        </w:rPr>
+      </w:pPr>
+      <w:r>
+        <w:rPr>
+          <w:rFonts w:ascii="Times New Roman;Times New Roman_EmbeddedFont;Times New Roman_MSFontService;serif" w:hAnsi="Times New Roman;Times New Roman_EmbeddedFont;Times New Roman_MSFontService;serif"/>
+          <w:b w:val="false"/>
+          <w:bCs w:val="false"/>
+          <w:i w:val="false"/>
+          <w:caps w:val="false"/>
+          <w:smallCaps w:val="false"/>
+          <w:strike w:val="false"/>
+          <w:dstrike w:val="false"/>
+          <w:color w:val="000000"/>
+          <w:sz w:val="28"/>
+          <w:u w:val="none"/>
+          <w:effect w:val="none"/>
+          <w:lang w:val="en-US"/>
+        </w:rPr>
+        <w:t xml:space="preserve">-In this system, I tested each of the system components, for example: </w:t>
+      </w:r>
+    </w:p>
+    <w:p>
+      <w:pPr>
+        <w:pStyle w:val="TextBody"/>
+        <w:spacing w:lineRule="atLeast" w:line="420"/>
+        <w:ind w:left="0" w:right="0" w:hanging="0"/>
+        <w:jc w:val="left"/>
+        <w:rPr>
+          <w:b w:val="false"/>
+          <w:b w:val="false"/>
+          <w:bCs w:val="false"/>
+        </w:rPr>
+      </w:pPr>
+      <w:r>
+        <w:rPr>
+          <w:rFonts w:ascii="Times New Roman;Times New Roman_EmbeddedFont;Times New Roman_MSFontService;serif" w:hAnsi="Times New Roman;Times New Roman_EmbeddedFont;Times New Roman_MSFontService;serif"/>
+          <w:b w:val="false"/>
+          <w:bCs w:val="false"/>
+          <w:i w:val="false"/>
+          <w:caps w:val="false"/>
+          <w:smallCaps w:val="false"/>
+          <w:strike w:val="false"/>
+          <w:dstrike w:val="false"/>
+          <w:color w:val="000000"/>
+          <w:sz w:val="28"/>
+          <w:u w:val="none"/>
+          <w:effect w:val="none"/>
+          <w:lang w:val="en-US"/>
+        </w:rPr>
+        <w:t xml:space="preserve">I) payment system to </w:t>
+      </w:r>
+      <w:r>
+        <w:rPr>
+          <w:rFonts w:ascii="Times New Roman;Times New Roman_EmbeddedFont;Times New Roman_MSFontService;serif" w:hAnsi="Times New Roman;Times New Roman_EmbeddedFont;Times New Roman_MSFontService;serif"/>
+          <w:b w:val="false"/>
+          <w:bCs w:val="false"/>
+          <w:i w:val="false"/>
+          <w:caps w:val="false"/>
+          <w:smallCaps w:val="false"/>
+          <w:strike w:val="false"/>
+          <w:dstrike w:val="false"/>
+          <w:color w:val="000000"/>
+          <w:sz w:val="28"/>
+          <w:u w:val="none"/>
+          <w:effect w:val="none"/>
+          <w:lang w:val="en-US"/>
+        </w:rPr>
+        <w:t xml:space="preserve">check </w:t>
+      </w:r>
+      <w:r>
+        <w:rPr>
+          <w:rFonts w:ascii="Times New Roman;Times New Roman_EmbeddedFont;Times New Roman_MSFontService;serif" w:hAnsi="Times New Roman;Times New Roman_EmbeddedFont;Times New Roman_MSFontService;serif"/>
+          <w:b w:val="false"/>
+          <w:bCs w:val="false"/>
+          <w:i w:val="false"/>
+          <w:caps w:val="false"/>
+          <w:smallCaps w:val="false"/>
+          <w:strike w:val="false"/>
+          <w:dstrike w:val="false"/>
+          <w:color w:val="000000"/>
+          <w:sz w:val="28"/>
+          <w:u w:val="none"/>
+          <w:effect w:val="none"/>
+          <w:lang w:val="en-US"/>
+        </w:rPr>
+        <w:t>if all payment methods were working correctly</w:t>
+      </w:r>
+    </w:p>
+    <w:p>
+      <w:pPr>
+        <w:pStyle w:val="TextBody"/>
+        <w:spacing w:lineRule="atLeast" w:line="420"/>
+        <w:ind w:left="0" w:right="0" w:hanging="0"/>
+        <w:jc w:val="left"/>
+        <w:rPr>
+          <w:b w:val="false"/>
+          <w:b w:val="false"/>
+          <w:bCs w:val="false"/>
+        </w:rPr>
+      </w:pPr>
+      <w:r>
+        <w:rPr>
+          <w:rFonts w:ascii="Times New Roman;Times New Roman_EmbeddedFont;Times New Roman_MSFontService;serif" w:hAnsi="Times New Roman;Times New Roman_EmbeddedFont;Times New Roman_MSFontService;serif"/>
+          <w:b w:val="false"/>
+          <w:bCs w:val="false"/>
+          <w:i w:val="false"/>
+          <w:caps w:val="false"/>
+          <w:smallCaps w:val="false"/>
+          <w:strike w:val="false"/>
+          <w:dstrike w:val="false"/>
+          <w:color w:val="000000"/>
+          <w:sz w:val="28"/>
+          <w:u w:val="none"/>
+          <w:effect w:val="none"/>
+          <w:lang w:val="en-US"/>
+        </w:rPr>
+        <w:t xml:space="preserve">ii) booking system to </w:t>
+      </w:r>
+      <w:r>
+        <w:rPr>
+          <w:rFonts w:ascii="Times New Roman;Times New Roman_EmbeddedFont;Times New Roman_MSFontService;serif" w:hAnsi="Times New Roman;Times New Roman_EmbeddedFont;Times New Roman_MSFontService;serif"/>
+          <w:b w:val="false"/>
+          <w:bCs w:val="false"/>
+          <w:i w:val="false"/>
+          <w:caps w:val="false"/>
+          <w:smallCaps w:val="false"/>
+          <w:strike w:val="false"/>
+          <w:dstrike w:val="false"/>
+          <w:color w:val="000000"/>
+          <w:sz w:val="28"/>
+          <w:u w:val="none"/>
+          <w:effect w:val="none"/>
+          <w:lang w:val="en-US"/>
+        </w:rPr>
+        <w:t xml:space="preserve">check </w:t>
+      </w:r>
+      <w:r>
+        <w:rPr>
+          <w:rFonts w:ascii="Times New Roman;Times New Roman_EmbeddedFont;Times New Roman_MSFontService;serif" w:hAnsi="Times New Roman;Times New Roman_EmbeddedFont;Times New Roman_MSFontService;serif"/>
+          <w:b w:val="false"/>
+          <w:bCs w:val="false"/>
+          <w:i w:val="false"/>
+          <w:caps w:val="false"/>
+          <w:smallCaps w:val="false"/>
+          <w:strike w:val="false"/>
+          <w:dstrike w:val="false"/>
+          <w:color w:val="000000"/>
+          <w:sz w:val="28"/>
+          <w:u w:val="none"/>
+          <w:effect w:val="none"/>
+          <w:lang w:val="en-US"/>
+        </w:rPr>
+        <w:t>if the database registers the correct details about the customer</w:t>
+      </w:r>
+    </w:p>
+    <w:p>
+      <w:pPr>
+        <w:pStyle w:val="TextBody"/>
+        <w:spacing w:lineRule="atLeast" w:line="420"/>
+        <w:ind w:left="0" w:right="0" w:hanging="0"/>
+        <w:jc w:val="left"/>
+        <w:rPr>
+          <w:b w:val="false"/>
+          <w:b w:val="false"/>
+          <w:bCs w:val="false"/>
+        </w:rPr>
+      </w:pPr>
+      <w:r>
+        <w:rPr>
+          <w:rFonts w:ascii="Times New Roman;Times New Roman_EmbeddedFont;Times New Roman_MSFontService;serif" w:hAnsi="Times New Roman;Times New Roman_EmbeddedFont;Times New Roman_MSFontService;serif"/>
+          <w:b w:val="false"/>
+          <w:bCs w:val="false"/>
+          <w:i w:val="false"/>
+          <w:caps w:val="false"/>
+          <w:smallCaps w:val="false"/>
+          <w:strike w:val="false"/>
+          <w:dstrike w:val="false"/>
+          <w:color w:val="000000"/>
+          <w:sz w:val="28"/>
+          <w:u w:val="none"/>
+          <w:effect w:val="none"/>
+          <w:lang w:val="en-US"/>
+        </w:rPr>
+        <w:t>iii) The API system to check if it linked and communicated well between the front end and the database.</w:t>
+      </w:r>
+    </w:p>
+    <w:p>
+      <w:pPr>
+        <w:pStyle w:val="TextBody"/>
+        <w:spacing w:lineRule="atLeast" w:line="420"/>
+        <w:ind w:left="0" w:right="0" w:hanging="0"/>
+        <w:jc w:val="left"/>
+        <w:rPr>
+          <w:b w:val="false"/>
+          <w:b w:val="false"/>
+          <w:bCs w:val="false"/>
+        </w:rPr>
+      </w:pPr>
+      <w:r>
+        <w:rPr>
+          <w:rFonts w:ascii="Times New Roman;Times New Roman_EmbeddedFont;Times New Roman_MSFontService;serif" w:hAnsi="Times New Roman;Times New Roman_EmbeddedFont;Times New Roman_MSFontService;serif"/>
+          <w:b w:val="false"/>
+          <w:bCs w:val="false"/>
+          <w:i w:val="false"/>
+          <w:caps w:val="false"/>
+          <w:smallCaps w:val="false"/>
+          <w:strike w:val="false"/>
+          <w:dstrike w:val="false"/>
+          <w:color w:val="000000"/>
+          <w:sz w:val="28"/>
+          <w:u w:val="none"/>
+          <w:effect w:val="none"/>
+          <w:lang w:val="en-US"/>
+        </w:rPr>
+        <w:t>iv) The mail chimp system to check if it was sending promotional emails and booking emails to customers.</w:t>
+      </w:r>
+    </w:p>
+    <w:p>
+      <w:pPr>
+        <w:pStyle w:val="TextBody"/>
+        <w:spacing w:lineRule="atLeast" w:line="420"/>
+        <w:ind w:left="0" w:right="0" w:hanging="0"/>
+        <w:jc w:val="left"/>
+        <w:rPr>
+          <w:b w:val="false"/>
+          <w:b w:val="false"/>
+          <w:bCs w:val="false"/>
+        </w:rPr>
+      </w:pPr>
+      <w:r>
+        <w:rPr>
+          <w:rFonts w:ascii="Times New Roman;Times New Roman_EmbeddedFont;Times New Roman_MSFontService;serif" w:hAnsi="Times New Roman;Times New Roman_EmbeddedFont;Times New Roman_MSFontService;serif"/>
+          <w:b w:val="false"/>
+          <w:bCs w:val="false"/>
+          <w:i w:val="false"/>
+          <w:caps w:val="false"/>
+          <w:smallCaps w:val="false"/>
+          <w:strike w:val="false"/>
+          <w:dstrike w:val="false"/>
+          <w:color w:val="000000"/>
+          <w:sz w:val="28"/>
+          <w:u w:val="none"/>
+          <w:effect w:val="none"/>
+          <w:lang w:val="en-US"/>
+        </w:rPr>
+        <w:t>v) The security of the system to check if the system would be vulnerable to malicious attacks by hackers.</w:t>
+      </w:r>
+    </w:p>
+    <w:tbl>
+      <w:tblPr>
+        <w:tblW w:w="10530" w:type="dxa"/>
+        <w:jc w:val="left"/>
+        <w:tblInd w:w="-540" w:type="dxa"/>
+        <w:tblCellMar>
+          <w:top w:w="0" w:type="dxa"/>
+          <w:left w:w="0" w:type="dxa"/>
+          <w:bottom w:w="0" w:type="dxa"/>
+          <w:right w:w="0" w:type="dxa"/>
+        </w:tblCellMar>
+      </w:tblPr>
+      <w:tblGrid>
+        <w:gridCol w:w="2340"/>
+        <w:gridCol w:w="1440"/>
+        <w:gridCol w:w="2970"/>
+        <w:gridCol w:w="1620"/>
+        <w:gridCol w:w="2160"/>
+      </w:tblGrid>
+      <w:tr>
+        <w:trPr/>
+        <w:tc>
+          <w:tcPr>
+            <w:tcW w:w="2340" w:type="dxa"/>
+            <w:tcBorders/>
+          </w:tcPr>
+          <w:p>
+            <w:pPr>
+              <w:pStyle w:val="TableContents"/>
+              <w:spacing w:before="0" w:after="160"/>
+              <w:rPr>
+                <w:b/>
+                <w:b/>
+                <w:bCs/>
+              </w:rPr>
+            </w:pPr>
+            <w:r>
+              <w:rPr>
+                <w:b/>
+                <w:bCs/>
+              </w:rPr>
+              <w:t xml:space="preserve">  </w:t>
+            </w:r>
+            <w:r>
+              <w:rPr>
+                <w:b/>
+                <w:bCs/>
+              </w:rPr>
+              <w:t>Type of testing</w:t>
+            </w:r>
+          </w:p>
+        </w:tc>
+        <w:tc>
+          <w:tcPr>
+            <w:tcW w:w="1440" w:type="dxa"/>
+            <w:tcBorders/>
+          </w:tcPr>
+          <w:p>
+            <w:pPr>
+              <w:pStyle w:val="TableContents"/>
+              <w:suppressLineNumbers/>
+              <w:spacing w:before="0" w:after="160"/>
+              <w:rPr/>
+            </w:pPr>
+            <w:r>
+              <w:rPr/>
+              <w:t xml:space="preserve"> </w:t>
+            </w:r>
+            <w:r>
+              <w:rPr>
+                <w:b/>
+                <w:bCs/>
+              </w:rPr>
+              <w:t>Module</w:t>
+            </w:r>
+          </w:p>
+        </w:tc>
+        <w:tc>
+          <w:tcPr>
+            <w:tcW w:w="2970" w:type="dxa"/>
+            <w:tcBorders/>
+          </w:tcPr>
+          <w:p>
+            <w:pPr>
+              <w:pStyle w:val="TableContents"/>
+              <w:suppressLineNumbers/>
+              <w:spacing w:before="0" w:after="160"/>
+              <w:rPr/>
+            </w:pPr>
+            <w:r>
+              <w:rPr/>
+              <w:t xml:space="preserve"> </w:t>
+            </w:r>
+            <w:r>
+              <w:rPr>
+                <w:b/>
+                <w:bCs/>
+              </w:rPr>
+              <w:t xml:space="preserve"> </w:t>
+            </w:r>
+            <w:r>
+              <w:rPr>
+                <w:b/>
+                <w:bCs/>
+              </w:rPr>
+              <w:t>Objective</w:t>
+            </w:r>
+          </w:p>
+        </w:tc>
+        <w:tc>
+          <w:tcPr>
+            <w:tcW w:w="1620" w:type="dxa"/>
+            <w:tcBorders/>
+          </w:tcPr>
+          <w:p>
+            <w:pPr>
+              <w:pStyle w:val="TableContents"/>
+              <w:spacing w:before="0" w:after="160"/>
+              <w:rPr>
+                <w:b/>
+                <w:b/>
+                <w:bCs/>
+              </w:rPr>
+            </w:pPr>
+            <w:r>
+              <w:rPr>
+                <w:b/>
+                <w:bCs/>
+              </w:rPr>
+              <w:t xml:space="preserve"> </w:t>
+            </w:r>
+            <w:r>
+              <w:rPr>
+                <w:b/>
+                <w:bCs/>
+              </w:rPr>
+              <w:t>Expectation</w:t>
+            </w:r>
+          </w:p>
+        </w:tc>
+        <w:tc>
+          <w:tcPr>
+            <w:tcW w:w="2160" w:type="dxa"/>
+            <w:tcBorders/>
+          </w:tcPr>
+          <w:p>
+            <w:pPr>
+              <w:pStyle w:val="TableContents"/>
+              <w:spacing w:before="0" w:after="160"/>
+              <w:rPr>
+                <w:b/>
+                <w:b/>
+                <w:bCs/>
+              </w:rPr>
+            </w:pPr>
+            <w:r>
+              <w:rPr>
+                <w:b/>
+                <w:bCs/>
+              </w:rPr>
+              <w:t xml:space="preserve"> </w:t>
+            </w:r>
+            <w:r>
+              <w:rPr>
+                <w:b/>
+                <w:bCs/>
+              </w:rPr>
+              <w:t>Outcome</w:t>
+            </w:r>
+          </w:p>
+        </w:tc>
+      </w:tr>
+      <w:tr>
+        <w:trPr/>
+        <w:tc>
+          <w:tcPr>
+            <w:tcW w:w="2340" w:type="dxa"/>
+            <w:tcBorders/>
+          </w:tcPr>
+          <w:p>
+            <w:pPr>
+              <w:pStyle w:val="TableContents"/>
+              <w:spacing w:before="0" w:after="160"/>
+              <w:rPr/>
+            </w:pPr>
+            <w:r>
+              <w:rPr/>
+              <w:t>Unit testing</w:t>
+            </w:r>
+          </w:p>
+        </w:tc>
+        <w:tc>
+          <w:tcPr>
+            <w:tcW w:w="1440" w:type="dxa"/>
+            <w:tcBorders/>
+          </w:tcPr>
+          <w:p>
+            <w:pPr>
+              <w:pStyle w:val="TableContents"/>
+              <w:spacing w:before="0" w:after="160"/>
+              <w:rPr/>
+            </w:pPr>
+            <w:r>
+              <w:rPr/>
+              <w:t>Payment system</w:t>
+            </w:r>
+          </w:p>
+        </w:tc>
+        <w:tc>
+          <w:tcPr>
+            <w:tcW w:w="2970" w:type="dxa"/>
+            <w:tcBorders/>
+          </w:tcPr>
+          <w:p>
+            <w:pPr>
+              <w:pStyle w:val="TextBody"/>
+              <w:spacing w:lineRule="atLeast" w:line="420" w:before="0" w:after="140"/>
+              <w:ind w:left="0" w:right="0" w:hanging="0"/>
+              <w:jc w:val="left"/>
+              <w:rPr>
+                <w:b w:val="false"/>
+                <w:b w:val="false"/>
+                <w:bCs w:val="false"/>
+              </w:rPr>
+            </w:pPr>
+            <w:r>
+              <w:rPr>
+                <w:rFonts w:ascii="Times New Roman;Times New Roman_EmbeddedFont;Times New Roman_MSFontService;serif" w:hAnsi="Times New Roman;Times New Roman_EmbeddedFont;Times New Roman_MSFontService;serif"/>
+                <w:b w:val="false"/>
+                <w:bCs w:val="false"/>
+                <w:i w:val="false"/>
+                <w:caps w:val="false"/>
+                <w:smallCaps w:val="false"/>
+                <w:strike w:val="false"/>
+                <w:dstrike w:val="false"/>
+                <w:color w:val="000000"/>
+                <w:sz w:val="28"/>
+                <w:u w:val="none"/>
+                <w:effect w:val="none"/>
+                <w:lang w:val="en-US"/>
+              </w:rPr>
+              <w:t xml:space="preserve">to </w:t>
+            </w:r>
+            <w:r>
+              <w:rPr>
+                <w:rFonts w:ascii="Times New Roman;Times New Roman_EmbeddedFont;Times New Roman_MSFontService;serif" w:hAnsi="Times New Roman;Times New Roman_EmbeddedFont;Times New Roman_MSFontService;serif"/>
+                <w:b w:val="false"/>
+                <w:bCs w:val="false"/>
+                <w:i w:val="false"/>
+                <w:caps w:val="false"/>
+                <w:smallCaps w:val="false"/>
+                <w:strike w:val="false"/>
+                <w:dstrike w:val="false"/>
+                <w:color w:val="000000"/>
+                <w:sz w:val="28"/>
+                <w:u w:val="none"/>
+                <w:effect w:val="none"/>
+                <w:lang w:val="en-US"/>
+              </w:rPr>
+              <w:t xml:space="preserve">check </w:t>
+            </w:r>
+            <w:r>
+              <w:rPr>
+                <w:rFonts w:ascii="Times New Roman;Times New Roman_EmbeddedFont;Times New Roman_MSFontService;serif" w:hAnsi="Times New Roman;Times New Roman_EmbeddedFont;Times New Roman_MSFontService;serif"/>
+                <w:b w:val="false"/>
+                <w:bCs w:val="false"/>
+                <w:i w:val="false"/>
+                <w:caps w:val="false"/>
+                <w:smallCaps w:val="false"/>
+                <w:strike w:val="false"/>
+                <w:dstrike w:val="false"/>
+                <w:color w:val="000000"/>
+                <w:sz w:val="28"/>
+                <w:u w:val="none"/>
+                <w:effect w:val="none"/>
+                <w:lang w:val="en-US"/>
+              </w:rPr>
+              <w:t>if all payment methods were working correctly</w:t>
+            </w:r>
+          </w:p>
+        </w:tc>
+        <w:tc>
+          <w:tcPr>
+            <w:tcW w:w="1620" w:type="dxa"/>
+            <w:tcBorders/>
+          </w:tcPr>
+          <w:p>
+            <w:pPr>
+              <w:pStyle w:val="TableContents"/>
+              <w:spacing w:before="0" w:after="160"/>
+              <w:rPr/>
+            </w:pPr>
+            <w:r>
+              <w:rPr/>
+              <w:t>Clients should be able to successfully complete payments using all the payment methods as per what he desires</w:t>
+            </w:r>
+          </w:p>
+        </w:tc>
+        <w:tc>
+          <w:tcPr>
+            <w:tcW w:w="2160" w:type="dxa"/>
+            <w:tcBorders/>
+          </w:tcPr>
+          <w:p>
+            <w:pPr>
+              <w:pStyle w:val="TableContents"/>
+              <w:spacing w:before="0" w:after="160"/>
+              <w:rPr/>
+            </w:pPr>
+            <w:r>
+              <w:rPr/>
+              <w:t>successful</w:t>
+            </w:r>
+          </w:p>
+        </w:tc>
+      </w:tr>
+      <w:tr>
+        <w:trPr/>
+        <w:tc>
+          <w:tcPr>
+            <w:tcW w:w="2340" w:type="dxa"/>
+            <w:tcBorders/>
+          </w:tcPr>
+          <w:p>
+            <w:pPr>
+              <w:pStyle w:val="TableContents"/>
+              <w:spacing w:before="0" w:after="160"/>
+              <w:rPr/>
+            </w:pPr>
+            <w:r>
+              <w:rPr/>
+              <w:t>Unit testing</w:t>
+            </w:r>
+          </w:p>
+        </w:tc>
+        <w:tc>
+          <w:tcPr>
+            <w:tcW w:w="1440" w:type="dxa"/>
+            <w:tcBorders/>
+          </w:tcPr>
+          <w:p>
+            <w:pPr>
+              <w:pStyle w:val="TableContents"/>
+              <w:spacing w:before="0" w:after="160"/>
+              <w:rPr/>
+            </w:pPr>
+            <w:r>
+              <w:rPr/>
+              <w:t>Booking system</w:t>
+            </w:r>
+          </w:p>
+        </w:tc>
+        <w:tc>
+          <w:tcPr>
+            <w:tcW w:w="2970" w:type="dxa"/>
+            <w:tcBorders/>
+          </w:tcPr>
+          <w:p>
+            <w:pPr>
+              <w:pStyle w:val="TextBody"/>
+              <w:spacing w:lineRule="atLeast" w:line="420" w:before="0" w:after="140"/>
+              <w:ind w:left="0" w:right="0" w:hanging="0"/>
+              <w:jc w:val="left"/>
+              <w:rPr>
+                <w:b w:val="false"/>
+                <w:b w:val="false"/>
+                <w:bCs w:val="false"/>
+              </w:rPr>
+            </w:pPr>
+            <w:r>
+              <w:rPr>
+                <w:rFonts w:ascii="Times New Roman;Times New Roman_EmbeddedFont;Times New Roman_MSFontService;serif" w:hAnsi="Times New Roman;Times New Roman_EmbeddedFont;Times New Roman_MSFontService;serif"/>
+                <w:b w:val="false"/>
+                <w:bCs w:val="false"/>
+                <w:i w:val="false"/>
+                <w:caps w:val="false"/>
+                <w:smallCaps w:val="false"/>
+                <w:strike w:val="false"/>
+                <w:dstrike w:val="false"/>
+                <w:color w:val="000000"/>
+                <w:sz w:val="28"/>
+                <w:u w:val="none"/>
+                <w:effect w:val="none"/>
+                <w:lang w:val="en-US"/>
+              </w:rPr>
+              <w:t xml:space="preserve">to </w:t>
+            </w:r>
+            <w:r>
+              <w:rPr>
+                <w:rFonts w:ascii="Times New Roman;Times New Roman_EmbeddedFont;Times New Roman_MSFontService;serif" w:hAnsi="Times New Roman;Times New Roman_EmbeddedFont;Times New Roman_MSFontService;serif"/>
+                <w:b w:val="false"/>
+                <w:bCs w:val="false"/>
+                <w:i w:val="false"/>
+                <w:caps w:val="false"/>
+                <w:smallCaps w:val="false"/>
+                <w:strike w:val="false"/>
+                <w:dstrike w:val="false"/>
+                <w:color w:val="000000"/>
+                <w:sz w:val="28"/>
+                <w:u w:val="none"/>
+                <w:effect w:val="none"/>
+                <w:lang w:val="en-US"/>
+              </w:rPr>
+              <w:t xml:space="preserve">check </w:t>
+            </w:r>
+            <w:r>
+              <w:rPr>
+                <w:rFonts w:ascii="Times New Roman;Times New Roman_EmbeddedFont;Times New Roman_MSFontService;serif" w:hAnsi="Times New Roman;Times New Roman_EmbeddedFont;Times New Roman_MSFontService;serif"/>
+                <w:b w:val="false"/>
+                <w:bCs w:val="false"/>
+                <w:i w:val="false"/>
+                <w:caps w:val="false"/>
+                <w:smallCaps w:val="false"/>
+                <w:strike w:val="false"/>
+                <w:dstrike w:val="false"/>
+                <w:color w:val="000000"/>
+                <w:sz w:val="28"/>
+                <w:u w:val="none"/>
+                <w:effect w:val="none"/>
+                <w:lang w:val="en-US"/>
+              </w:rPr>
+              <w:t>if the database registers the correct details about the customer</w:t>
+            </w:r>
+          </w:p>
+        </w:tc>
+        <w:tc>
+          <w:tcPr>
+            <w:tcW w:w="1620" w:type="dxa"/>
+            <w:tcBorders/>
+          </w:tcPr>
+          <w:p>
+            <w:pPr>
+              <w:pStyle w:val="TableContents"/>
+              <w:spacing w:before="0" w:after="160"/>
+              <w:rPr/>
+            </w:pPr>
+            <w:r>
+              <w:rPr/>
+              <w:t>Clients details should be able to successfully be inserted and stored to the database for reference</w:t>
+            </w:r>
+          </w:p>
+        </w:tc>
+        <w:tc>
+          <w:tcPr>
+            <w:tcW w:w="2160" w:type="dxa"/>
+            <w:tcBorders/>
+          </w:tcPr>
+          <w:p>
+            <w:pPr>
+              <w:pStyle w:val="TableContents"/>
+              <w:spacing w:before="0" w:after="160"/>
+              <w:rPr/>
+            </w:pPr>
+            <w:r>
+              <w:rPr/>
+              <w:t>successful</w:t>
+            </w:r>
+          </w:p>
+        </w:tc>
+      </w:tr>
+      <w:tr>
+        <w:trPr/>
+        <w:tc>
+          <w:tcPr>
+            <w:tcW w:w="2340" w:type="dxa"/>
+            <w:tcBorders/>
+          </w:tcPr>
+          <w:p>
+            <w:pPr>
+              <w:pStyle w:val="TableContents"/>
+              <w:spacing w:before="0" w:after="160"/>
+              <w:rPr/>
+            </w:pPr>
+            <w:r>
+              <w:rPr/>
+              <w:t>Unit testing</w:t>
+            </w:r>
+          </w:p>
+        </w:tc>
+        <w:tc>
+          <w:tcPr>
+            <w:tcW w:w="1440" w:type="dxa"/>
+            <w:tcBorders/>
+          </w:tcPr>
+          <w:p>
+            <w:pPr>
+              <w:pStyle w:val="TableContents"/>
+              <w:spacing w:before="0" w:after="160"/>
+              <w:rPr/>
+            </w:pPr>
+            <w:r>
+              <w:rPr/>
+              <w:t>System security</w:t>
+            </w:r>
+          </w:p>
+        </w:tc>
+        <w:tc>
+          <w:tcPr>
+            <w:tcW w:w="2970" w:type="dxa"/>
+            <w:tcBorders/>
+          </w:tcPr>
+          <w:p>
+            <w:pPr>
+              <w:pStyle w:val="TextBody"/>
+              <w:spacing w:lineRule="atLeast" w:line="420" w:before="0" w:after="140"/>
+              <w:ind w:left="0" w:right="0" w:hanging="0"/>
+              <w:jc w:val="left"/>
+              <w:rPr>
+                <w:b w:val="false"/>
+                <w:b w:val="false"/>
+                <w:bCs w:val="false"/>
+              </w:rPr>
+            </w:pPr>
+            <w:r>
+              <w:rPr>
+                <w:rFonts w:ascii="Times New Roman;Times New Roman_EmbeddedFont;Times New Roman_MSFontService;serif" w:hAnsi="Times New Roman;Times New Roman_EmbeddedFont;Times New Roman_MSFontService;serif"/>
+                <w:b w:val="false"/>
+                <w:bCs w:val="false"/>
+                <w:i w:val="false"/>
+                <w:caps w:val="false"/>
+                <w:smallCaps w:val="false"/>
+                <w:strike w:val="false"/>
+                <w:dstrike w:val="false"/>
+                <w:color w:val="000000"/>
+                <w:sz w:val="28"/>
+                <w:u w:val="none"/>
+                <w:effect w:val="none"/>
+                <w:lang w:val="en-US"/>
+              </w:rPr>
+              <w:t>to check if the system would be vulnerable to malicious attacks by hackers.</w:t>
+            </w:r>
+          </w:p>
+        </w:tc>
+        <w:tc>
+          <w:tcPr>
+            <w:tcW w:w="1620" w:type="dxa"/>
+            <w:tcBorders/>
+          </w:tcPr>
+          <w:p>
+            <w:pPr>
+              <w:pStyle w:val="TableContents"/>
+              <w:spacing w:before="0" w:after="160"/>
+              <w:rPr/>
+            </w:pPr>
+            <w:r>
+              <w:rPr/>
+              <w:t>The system security should be strong for hackers to exploit or misuse the data of the system</w:t>
+            </w:r>
+          </w:p>
+        </w:tc>
+        <w:tc>
+          <w:tcPr>
+            <w:tcW w:w="2160" w:type="dxa"/>
+            <w:tcBorders/>
+          </w:tcPr>
+          <w:p>
+            <w:pPr>
+              <w:pStyle w:val="TableContents"/>
+              <w:spacing w:before="0" w:after="160"/>
+              <w:rPr/>
+            </w:pPr>
+            <w:r>
+              <w:rPr/>
+              <w:t>successful</w:t>
+            </w:r>
+          </w:p>
+        </w:tc>
+      </w:tr>
+      <w:tr>
+        <w:trPr/>
+        <w:tc>
+          <w:tcPr>
+            <w:tcW w:w="2340" w:type="dxa"/>
+            <w:tcBorders/>
+          </w:tcPr>
+          <w:p>
+            <w:pPr>
+              <w:pStyle w:val="TableContents"/>
+              <w:spacing w:before="0" w:after="160"/>
+              <w:rPr/>
+            </w:pPr>
+            <w:r>
+              <w:rPr/>
+              <w:t>Unit testing</w:t>
+            </w:r>
+          </w:p>
+        </w:tc>
+        <w:tc>
+          <w:tcPr>
+            <w:tcW w:w="1440" w:type="dxa"/>
+            <w:tcBorders/>
+          </w:tcPr>
+          <w:p>
+            <w:pPr>
+              <w:pStyle w:val="TableContents"/>
+              <w:spacing w:before="0" w:after="160"/>
+              <w:rPr/>
+            </w:pPr>
+            <w:r>
+              <w:rPr/>
+              <w:t>API system</w:t>
+            </w:r>
+          </w:p>
+        </w:tc>
+        <w:tc>
+          <w:tcPr>
+            <w:tcW w:w="2970" w:type="dxa"/>
+            <w:tcBorders/>
+          </w:tcPr>
+          <w:p>
+            <w:pPr>
+              <w:pStyle w:val="TextBody"/>
+              <w:spacing w:lineRule="atLeast" w:line="420" w:before="0" w:after="140"/>
+              <w:ind w:left="0" w:right="0" w:hanging="0"/>
+              <w:jc w:val="left"/>
+              <w:rPr>
+                <w:b w:val="false"/>
+                <w:b w:val="false"/>
+                <w:bCs w:val="false"/>
+              </w:rPr>
+            </w:pPr>
+            <w:r>
+              <w:rPr>
+                <w:rFonts w:ascii="Times New Roman;Times New Roman_EmbeddedFont;Times New Roman_MSFontService;serif" w:hAnsi="Times New Roman;Times New Roman_EmbeddedFont;Times New Roman_MSFontService;serif"/>
+                <w:b w:val="false"/>
+                <w:bCs w:val="false"/>
+                <w:i w:val="false"/>
+                <w:caps w:val="false"/>
+                <w:smallCaps w:val="false"/>
+                <w:strike w:val="false"/>
+                <w:dstrike w:val="false"/>
+                <w:color w:val="000000"/>
+                <w:sz w:val="28"/>
+                <w:u w:val="none"/>
+                <w:effect w:val="none"/>
+                <w:lang w:val="en-US"/>
+              </w:rPr>
+              <w:t>o check if it linked and communicated well between the front end and the database.</w:t>
+            </w:r>
+          </w:p>
+        </w:tc>
+        <w:tc>
+          <w:tcPr>
+            <w:tcW w:w="1620" w:type="dxa"/>
+            <w:tcBorders/>
+          </w:tcPr>
+          <w:p>
+            <w:pPr>
+              <w:pStyle w:val="TableContents"/>
+              <w:spacing w:before="0" w:after="160"/>
+              <w:rPr/>
+            </w:pPr>
+            <w:r>
+              <w:rPr/>
+              <w:t>The system should be able to output the correct data to the front for the client from the database.</w:t>
+            </w:r>
+          </w:p>
+        </w:tc>
+        <w:tc>
+          <w:tcPr>
+            <w:tcW w:w="2160" w:type="dxa"/>
+            <w:tcBorders/>
+          </w:tcPr>
+          <w:p>
+            <w:pPr>
+              <w:pStyle w:val="TableContents"/>
+              <w:spacing w:before="0" w:after="160"/>
+              <w:rPr/>
+            </w:pPr>
+            <w:r>
+              <w:rPr/>
+              <w:t>successful</w:t>
+            </w:r>
+          </w:p>
+        </w:tc>
+      </w:tr>
+      <w:tr>
+        <w:trPr/>
+        <w:tc>
+          <w:tcPr>
+            <w:tcW w:w="2340" w:type="dxa"/>
+            <w:tcBorders/>
+          </w:tcPr>
+          <w:p>
+            <w:pPr>
+              <w:pStyle w:val="TableContents"/>
+              <w:spacing w:before="0" w:after="160"/>
+              <w:rPr/>
+            </w:pPr>
+            <w:r>
+              <w:rPr/>
+              <w:t>Unit testing</w:t>
+            </w:r>
+          </w:p>
+        </w:tc>
+        <w:tc>
+          <w:tcPr>
+            <w:tcW w:w="1440" w:type="dxa"/>
+            <w:tcBorders/>
+          </w:tcPr>
+          <w:p>
+            <w:pPr>
+              <w:pStyle w:val="TableContents"/>
+              <w:spacing w:before="0" w:after="160"/>
+              <w:rPr/>
+            </w:pPr>
+            <w:r>
+              <w:rPr/>
+              <w:t>Mail chimp</w:t>
+            </w:r>
+          </w:p>
+        </w:tc>
+        <w:tc>
+          <w:tcPr>
+            <w:tcW w:w="2970" w:type="dxa"/>
+            <w:tcBorders/>
+          </w:tcPr>
+          <w:p>
+            <w:pPr>
+              <w:pStyle w:val="TextBody"/>
+              <w:spacing w:lineRule="atLeast" w:line="420" w:before="0" w:after="140"/>
+              <w:ind w:left="0" w:right="0" w:hanging="0"/>
+              <w:jc w:val="left"/>
+              <w:rPr>
+                <w:b w:val="false"/>
+                <w:b w:val="false"/>
+                <w:bCs w:val="false"/>
+              </w:rPr>
+            </w:pPr>
+            <w:r>
+              <w:rPr>
+                <w:rFonts w:ascii="Times New Roman;Times New Roman_EmbeddedFont;Times New Roman_MSFontService;serif" w:hAnsi="Times New Roman;Times New Roman_EmbeddedFont;Times New Roman_MSFontService;serif"/>
+                <w:b w:val="false"/>
+                <w:bCs w:val="false"/>
+                <w:i w:val="false"/>
+                <w:caps w:val="false"/>
+                <w:smallCaps w:val="false"/>
+                <w:strike w:val="false"/>
+                <w:dstrike w:val="false"/>
+                <w:color w:val="000000"/>
+                <w:sz w:val="28"/>
+                <w:u w:val="none"/>
+                <w:effect w:val="none"/>
+                <w:lang w:val="en-US"/>
+              </w:rPr>
+              <w:t>to check if it was sending promotional emails and booking emails to customers.</w:t>
+            </w:r>
+          </w:p>
+        </w:tc>
+        <w:tc>
+          <w:tcPr>
+            <w:tcW w:w="1620" w:type="dxa"/>
+            <w:tcBorders/>
+          </w:tcPr>
+          <w:p>
+            <w:pPr>
+              <w:pStyle w:val="TableContents"/>
+              <w:spacing w:before="0" w:after="160"/>
+              <w:rPr/>
+            </w:pPr>
+            <w:r>
+              <w:rPr/>
+              <w:t>The system should be able to send promotional emails and booking emails to the clients</w:t>
+            </w:r>
+          </w:p>
+        </w:tc>
+        <w:tc>
+          <w:tcPr>
+            <w:tcW w:w="2160" w:type="dxa"/>
+            <w:tcBorders/>
+          </w:tcPr>
+          <w:p>
+            <w:pPr>
+              <w:pStyle w:val="TableContents"/>
+              <w:spacing w:before="0" w:after="160"/>
+              <w:rPr/>
+            </w:pPr>
+            <w:r>
+              <w:rPr/>
+              <w:t>successful</w:t>
+            </w:r>
+          </w:p>
+        </w:tc>
+      </w:tr>
+    </w:tbl>
+    <w:p>
+      <w:pPr>
+        <w:pStyle w:val="TextBody"/>
+        <w:spacing w:lineRule="atLeast" w:line="420"/>
+        <w:ind w:left="0" w:right="0" w:hanging="0"/>
+        <w:jc w:val="left"/>
+        <w:rPr>
+          <w:rFonts w:ascii="Times New Roman;Times New Roman_EmbeddedFont;Times New Roman_MSFontService;serif" w:hAnsi="Times New Roman;Times New Roman_EmbeddedFont;Times New Roman_MSFontService;serif"/>
+          <w:i w:val="false"/>
+          <w:i w:val="false"/>
+          <w:caps w:val="false"/>
+          <w:smallCaps w:val="false"/>
+          <w:strike w:val="false"/>
+          <w:dstrike w:val="false"/>
+          <w:color w:val="000000"/>
+          <w:sz w:val="28"/>
+          <w:u w:val="none"/>
+          <w:effect w:val="none"/>
+          <w:lang w:val="en-US"/>
+        </w:rPr>
+      </w:pPr>
+      <w:r>
+        <w:rPr>
+          <w:b w:val="false"/>
+          <w:bCs w:val="false"/>
+        </w:rPr>
+      </w:r>
+    </w:p>
+    <w:p>
+      <w:pPr>
+        <w:pStyle w:val="TextBody"/>
+        <w:spacing w:lineRule="atLeast" w:line="420"/>
+        <w:ind w:left="0" w:right="0" w:hanging="0"/>
+        <w:jc w:val="left"/>
+        <w:rPr>
+          <w:rFonts w:ascii="Times New Roman;Times New Roman_EmbeddedFont;Times New Roman_MSFontService;serif" w:hAnsi="Times New Roman;Times New Roman_EmbeddedFont;Times New Roman_MSFontService;serif"/>
+          <w:i w:val="false"/>
+          <w:i w:val="false"/>
+          <w:caps w:val="false"/>
+          <w:smallCaps w:val="false"/>
+          <w:strike w:val="false"/>
+          <w:dstrike w:val="false"/>
+          <w:color w:val="000000"/>
+          <w:sz w:val="28"/>
+          <w:u w:val="none"/>
+          <w:effect w:val="none"/>
+          <w:lang w:val="en-US"/>
+        </w:rPr>
+      </w:pPr>
+      <w:r>
+        <w:rPr>
+          <w:b/>
+          <w:bCs/>
+        </w:rPr>
+      </w:r>
+    </w:p>
+    <w:p>
+      <w:pPr>
+        <w:pStyle w:val="TextBody"/>
+        <w:spacing w:lineRule="atLeast" w:line="420"/>
+        <w:ind w:left="0" w:right="0" w:hanging="0"/>
+        <w:jc w:val="left"/>
+        <w:rPr>
+          <w:rFonts w:ascii="Times New Roman;Times New Roman_EmbeddedFont;Times New Roman_MSFontService;serif" w:hAnsi="Times New Roman;Times New Roman_EmbeddedFont;Times New Roman_MSFontService;serif"/>
+          <w:i w:val="false"/>
+          <w:i w:val="false"/>
+          <w:caps w:val="false"/>
+          <w:smallCaps w:val="false"/>
+          <w:strike w:val="false"/>
+          <w:dstrike w:val="false"/>
+          <w:color w:val="000000"/>
+          <w:sz w:val="28"/>
+          <w:u w:val="none"/>
+          <w:effect w:val="none"/>
+          <w:lang w:val="en-US"/>
+        </w:rPr>
+      </w:pPr>
+      <w:r>
+        <w:rPr>
+          <w:b/>
+          <w:bCs/>
+        </w:rPr>
+      </w:r>
+    </w:p>
+    <w:p>
+      <w:pPr>
+        <w:pStyle w:val="TextBody"/>
+        <w:spacing w:lineRule="atLeast" w:line="420"/>
+        <w:ind w:left="0" w:right="0" w:hanging="0"/>
+        <w:jc w:val="left"/>
+        <w:rPr>
+          <w:b/>
+          <w:b/>
+          <w:bCs/>
+        </w:rPr>
+      </w:pPr>
+      <w:r>
+        <w:rPr>
+          <w:rFonts w:ascii="Times New Roman;Times New Roman_EmbeddedFont;Times New Roman_MSFontService;serif" w:hAnsi="Times New Roman;Times New Roman_EmbeddedFont;Times New Roman_MSFontService;serif"/>
+          <w:b/>
+          <w:bCs/>
+          <w:i w:val="false"/>
+          <w:caps w:val="false"/>
+          <w:smallCaps w:val="false"/>
+          <w:strike w:val="false"/>
+          <w:dstrike w:val="false"/>
+          <w:color w:val="000000"/>
+          <w:sz w:val="28"/>
+          <w:u w:val="none"/>
+          <w:effect w:val="none"/>
+          <w:lang w:val="en-US"/>
+        </w:rPr>
+        <w:tab/>
+        <w:tab/>
+        <w:tab/>
+        <w:tab/>
+        <w:t>C</w:t>
+      </w:r>
+      <w:r>
+        <w:rPr>
+          <w:rFonts w:ascii="Times New Roman;Times New Roman_EmbeddedFont;Times New Roman_MSFontService;serif" w:hAnsi="Times New Roman;Times New Roman_EmbeddedFont;Times New Roman_MSFontService;serif"/>
+          <w:b/>
+          <w:bCs/>
+          <w:i w:val="false"/>
+          <w:caps w:val="false"/>
+          <w:smallCaps w:val="false"/>
+          <w:strike w:val="false"/>
+          <w:dstrike w:val="false"/>
+          <w:color w:val="000000"/>
+          <w:sz w:val="28"/>
+          <w:u w:val="none"/>
+          <w:effect w:val="none"/>
+          <w:lang w:val="en-US"/>
+        </w:rPr>
+        <w:t>HAPTER THREE</w:t>
+      </w:r>
+    </w:p>
+    <w:p>
+      <w:pPr>
+        <w:pStyle w:val="TextBody"/>
+        <w:spacing w:lineRule="atLeast" w:line="420"/>
+        <w:ind w:left="0" w:right="0" w:hanging="0"/>
+        <w:jc w:val="left"/>
+        <w:rPr>
+          <w:b/>
+          <w:b/>
+          <w:bCs/>
+        </w:rPr>
+      </w:pPr>
+      <w:r>
+        <w:rPr>
+          <w:rFonts w:ascii="Times New Roman;Times New Roman_EmbeddedFont;Times New Roman_MSFontService;serif" w:hAnsi="Times New Roman;Times New Roman_EmbeddedFont;Times New Roman_MSFontService;serif"/>
+          <w:b/>
+          <w:bCs/>
+          <w:i w:val="false"/>
+          <w:caps w:val="false"/>
+          <w:smallCaps w:val="false"/>
+          <w:strike w:val="false"/>
+          <w:dstrike w:val="false"/>
+          <w:color w:val="000000"/>
+          <w:sz w:val="28"/>
+          <w:u w:val="none"/>
+          <w:effect w:val="none"/>
+          <w:lang w:val="en-US"/>
+        </w:rPr>
+        <w:tab/>
+        <w:tab/>
+        <w:tab/>
+        <w:tab/>
+        <w:t>METHOLOGY</w:t>
+      </w:r>
+    </w:p>
+    <w:p>
+      <w:pPr>
+        <w:pStyle w:val="TextBody"/>
+        <w:spacing w:lineRule="atLeast" w:line="420"/>
+        <w:ind w:left="0" w:right="0" w:hanging="0"/>
+        <w:jc w:val="left"/>
+        <w:rPr>
+          <w:b/>
+          <w:b/>
+          <w:bCs/>
+        </w:rPr>
+      </w:pPr>
+      <w:r>
+        <w:rPr>
+          <w:rFonts w:ascii="Times New Roman;Times New Roman_EmbeddedFont;Times New Roman_MSFontService;serif" w:hAnsi="Times New Roman;Times New Roman_EmbeddedFont;Times New Roman_MSFontService;serif"/>
+          <w:b/>
+          <w:bCs/>
+          <w:i w:val="false"/>
+          <w:caps w:val="false"/>
+          <w:smallCaps w:val="false"/>
+          <w:strike w:val="false"/>
+          <w:dstrike w:val="false"/>
+          <w:color w:val="000000"/>
+          <w:sz w:val="28"/>
+          <w:u w:val="none"/>
+          <w:effect w:val="none"/>
+          <w:lang w:val="en-US"/>
+        </w:rPr>
+        <w:t>3.1 Introduction</w:t>
       </w:r>
     </w:p>
     <w:p>
@@ -5267,25 +6717,28 @@
         <w:ind w:left="0" w:right="0" w:hanging="0"/>
         <w:jc w:val="left"/>
         <w:rPr>
-          <w:rFonts w:ascii="Times New Roman;Times New Roman_EmbeddedFont;Times New Roman_MSFontService;serif" w:hAnsi="Times New Roman;Times New Roman_EmbeddedFont;Times New Roman_MSFontService;serif"/>
           <w:b w:val="false"/>
           <w:b w:val="false"/>
           <w:bCs w:val="false"/>
-          <w:i w:val="false"/>
-          <w:i w:val="false"/>
-          <w:caps w:val="false"/>
-          <w:smallCaps w:val="false"/>
-          <w:strike w:val="false"/>
-          <w:dstrike w:val="false"/>
-          <w:color w:val="000000"/>
-          <w:sz w:val="28"/>
-          <w:u w:val="none"/>
-          <w:effect w:val="none"/>
-          <w:lang w:val="en-US"/>
-        </w:rPr>
-      </w:pPr>
-      <w:r>
-        <w:rPr/>
+        </w:rPr>
+      </w:pPr>
+      <w:r>
+        <w:rPr>
+          <w:rFonts w:ascii="Times New Roman;Times New Roman_EmbeddedFont;Times New Roman_MSFontService;serif" w:hAnsi="Times New Roman;Times New Roman_EmbeddedFont;Times New Roman_MSFontService;serif"/>
+          <w:b w:val="false"/>
+          <w:bCs w:val="false"/>
+          <w:i w:val="false"/>
+          <w:caps w:val="false"/>
+          <w:smallCaps w:val="false"/>
+          <w:strike w:val="false"/>
+          <w:dstrike w:val="false"/>
+          <w:color w:val="000000"/>
+          <w:sz w:val="28"/>
+          <w:u w:val="none"/>
+          <w:effect w:val="none"/>
+          <w:lang w:val="en-US"/>
+        </w:rPr>
+        <w:t xml:space="preserve">- </w:t>
       </w:r>
     </w:p>
     <w:sectPr>
@@ -5507,6 +6960,15 @@
     </w:pPr>
     <w:rPr/>
   </w:style>
+  <w:style w:type="paragraph" w:styleId="TableContents">
+    <w:name w:val="Table Contents"/>
+    <w:basedOn w:val="Normal"/>
+    <w:qFormat/>
+    <w:pPr>
+      <w:suppressLineNumbers/>
+    </w:pPr>
+    <w:rPr/>
+  </w:style>
   <w:style w:type="numbering" w:styleId="NoList">
     <w:name w:val="No List"/>
     <w:qFormat/>

</xml_diff>